<commit_message>
document and screenshots updated
</commit_message>
<xml_diff>
--- a/document/Build_Docker_Jenkins_Pipeline_to_Implement_CI-CD_Workflow_steps.docx
+++ b/document/Build_Docker_Jenkins_Pipeline_to_Implement_CI-CD_Workflow_steps.docx
@@ -9184,10 +9184,17 @@
         <w:pStyle w:val="Normal"/>
         <w:bidi w:val="0"/>
         <w:jc w:val="left"/>
-        <w:rPr/>
-      </w:pPr>
-      <w:r>
-        <w:rPr/>
+        <w:rPr>
+          <w:b/>
+          <w:b/>
+          <w:bCs/>
+        </w:rPr>
+      </w:pPr>
+      <w:r>
+        <w:rPr>
+          <w:b/>
+          <w:bCs/>
+        </w:rPr>
         <w:t>PART 2:-</w:t>
       </w:r>
     </w:p>
@@ -9302,31 +9309,195 @@
       </w:pPr>
       <w:r>
         <w:rPr/>
-        <w:t>7:-Added github secret text API in jenkins credential for managing hooks</w:t>
-      </w:r>
-    </w:p>
-    <w:p>
-      <w:pPr>
-        <w:pStyle w:val="Normal"/>
-        <w:bidi w:val="0"/>
-        <w:jc w:val="left"/>
-        <w:rPr/>
-      </w:pPr>
-      <w:r>
-        <w:rPr/>
-        <w:t>8:-created webhook on github webhook section</w:t>
-      </w:r>
-    </w:p>
-    <w:p>
-      <w:pPr>
-        <w:pStyle w:val="Normal"/>
-        <w:bidi w:val="0"/>
-        <w:jc w:val="left"/>
-        <w:rPr/>
-      </w:pPr>
-      <w:r>
-        <w:rPr/>
-        <w:t>https://ganeshjkale1988sl0018.simplilearnlabs.com:42001/github-webhook</w:t>
+      </w:r>
+    </w:p>
+    <w:p>
+      <w:pPr>
+        <w:pStyle w:val="Normal"/>
+        <w:bidi w:val="0"/>
+        <w:jc w:val="left"/>
+        <w:rPr/>
+      </w:pPr>
+      <w:r>
+        <w:rPr/>
+      </w:r>
+    </w:p>
+    <w:p>
+      <w:pPr>
+        <w:pStyle w:val="Normal"/>
+        <w:bidi w:val="0"/>
+        <w:jc w:val="left"/>
+        <w:rPr>
+          <w:b/>
+          <w:b/>
+          <w:bCs/>
+        </w:rPr>
+      </w:pPr>
+      <w:r>
+        <w:rPr>
+          <w:b/>
+          <w:bCs/>
+        </w:rPr>
+        <w:t>PART3:-</w:t>
+      </w:r>
+    </w:p>
+    <w:p>
+      <w:pPr>
+        <w:pStyle w:val="Normal"/>
+        <w:bidi w:val="0"/>
+        <w:jc w:val="left"/>
+        <w:rPr>
+          <w:b/>
+          <w:b/>
+          <w:bCs/>
+        </w:rPr>
+      </w:pPr>
+      <w:r>
+        <w:rPr>
+          <w:b/>
+          <w:bCs/>
+        </w:rPr>
+        <w:t>#Automatic source code build on github push events</w:t>
+      </w:r>
+    </w:p>
+    <w:p>
+      <w:pPr>
+        <w:pStyle w:val="Normal"/>
+        <w:bidi w:val="0"/>
+        <w:jc w:val="left"/>
+        <w:rPr/>
+      </w:pPr>
+      <w:r>
+        <w:rPr/>
+        <w:t>1:-Added github secret text API in jenkins credential for managing hooks</w:t>
+      </w:r>
+    </w:p>
+    <w:p>
+      <w:pPr>
+        <w:pStyle w:val="Normal"/>
+        <w:bidi w:val="0"/>
+        <w:jc w:val="left"/>
+        <w:rPr/>
+      </w:pPr>
+      <w:r>
+        <w:rPr/>
+        <w:t>2:-created webhook on github webhook section</w:t>
+      </w:r>
+    </w:p>
+    <w:p>
+      <w:pPr>
+        <w:pStyle w:val="Normal"/>
+        <w:bidi w:val="0"/>
+        <w:jc w:val="left"/>
+        <w:rPr/>
+      </w:pPr>
+      <w:hyperlink r:id="rId3">
+        <w:r>
+          <w:rPr>
+            <w:rStyle w:val="InternetLink"/>
+          </w:rPr>
+          <w:t>http://ganeshjkale1988sl0018.simplilearnlabs.com:42006/github-webhook</w:t>
+        </w:r>
+      </w:hyperlink>
+    </w:p>
+    <w:p>
+      <w:pPr>
+        <w:pStyle w:val="Normal"/>
+        <w:bidi w:val="0"/>
+        <w:jc w:val="left"/>
+        <w:rPr/>
+      </w:pPr>
+      <w:r>
+        <w:rPr/>
+      </w:r>
+    </w:p>
+    <w:p>
+      <w:pPr>
+        <w:pStyle w:val="Normal"/>
+        <w:bidi w:val="0"/>
+        <w:jc w:val="left"/>
+        <w:rPr/>
+      </w:pPr>
+      <w:r>
+        <w:rPr/>
+      </w:r>
+    </w:p>
+    <w:p>
+      <w:pPr>
+        <w:pStyle w:val="Normal"/>
+        <w:bidi w:val="0"/>
+        <w:jc w:val="left"/>
+        <w:rPr>
+          <w:b/>
+          <w:b/>
+          <w:bCs/>
+        </w:rPr>
+      </w:pPr>
+      <w:r>
+        <w:rPr>
+          <w:b/>
+          <w:bCs/>
+        </w:rPr>
+        <w:t>Note:-</w:t>
+      </w:r>
+    </w:p>
+    <w:p>
+      <w:pPr>
+        <w:pStyle w:val="Normal"/>
+        <w:bidi w:val="0"/>
+        <w:jc w:val="left"/>
+        <w:rPr/>
+      </w:pPr>
+      <w:r>
+        <w:rPr/>
+        <w:t>1:-only port 42006 was open on internet side and was mapped to ssh</w:t>
+      </w:r>
+    </w:p>
+    <w:p>
+      <w:pPr>
+        <w:pStyle w:val="Normal"/>
+        <w:bidi w:val="0"/>
+        <w:jc w:val="left"/>
+        <w:rPr/>
+      </w:pPr>
+      <w:r>
+        <w:rPr/>
+        <w:t>2:-i have killed ssh service modified sshd config to port 22</w:t>
+      </w:r>
+    </w:p>
+    <w:p>
+      <w:pPr>
+        <w:pStyle w:val="Normal"/>
+        <w:bidi w:val="0"/>
+        <w:jc w:val="left"/>
+        <w:rPr/>
+      </w:pPr>
+      <w:r>
+        <w:rPr/>
+        <w:t>3:-stopped running jenkins docker image and runned with port 42006:8080</w:t>
+      </w:r>
+    </w:p>
+    <w:p>
+      <w:pPr>
+        <w:pStyle w:val="Normal"/>
+        <w:bidi w:val="0"/>
+        <w:jc w:val="left"/>
+        <w:rPr/>
+      </w:pPr>
+      <w:r>
+        <w:rPr/>
+        <w:t xml:space="preserve">4:-Now i am able to access jenkins over internet </w:t>
+      </w:r>
+    </w:p>
+    <w:p>
+      <w:pPr>
+        <w:pStyle w:val="Normal"/>
+        <w:bidi w:val="0"/>
+        <w:jc w:val="left"/>
+        <w:rPr/>
+      </w:pPr>
+      <w:r>
+        <w:rPr/>
       </w:r>
     </w:p>
     <w:p>
@@ -9414,7 +9585,7 @@
           <w:b/>
           <w:bCs/>
         </w:rPr>
-        <w:t>PART 3:-</w:t>
+        <w:t>PART 4:-</w:t>
       </w:r>
     </w:p>
     <w:p>
@@ -12124,20 +12295,6 @@
           <w:b/>
           <w:bCs/>
         </w:rPr>
-      </w:pPr>
-      <w:r>
-        <w:rPr/>
-      </w:r>
-      <w:r>
-        <w:br w:type="page"/>
-      </w:r>
-    </w:p>
-    <w:p>
-      <w:pPr>
-        <w:pStyle w:val="Normal"/>
-        <w:bidi w:val="0"/>
-        <w:jc w:val="left"/>
-        <w:rPr/>
       </w:pPr>
       <w:r>
         <w:rPr/>

</xml_diff>